<commit_message>
added the input user type and other bug fixs
</commit_message>
<xml_diff>
--- a/Doc Files/Doc File - Final Project.docx
+++ b/Doc Files/Doc File - Final Project.docx
@@ -1061,6 +1061,8 @@
             <w:br w:type="page"/>
           </w:r>
         </w:p>
+        <w:bookmarkStart w:id="0" w:name="_GoBack" w:displacedByCustomXml="next"/>
+        <w:bookmarkEnd w:id="0" w:displacedByCustomXml="next"/>
       </w:sdtContent>
     </w:sdt>
     <w:p>
@@ -1581,7 +1583,7 @@
         </w:rPr>
         <w:t xml:space="preserve">And send that data to </w:t>
       </w:r>
-      <w:bookmarkStart w:id="0" w:name="_Hlk30773728"/>
+      <w:bookmarkStart w:id="1" w:name="_Hlk30773728"/>
       <w:r>
         <w:rPr>
           <w:sz w:val="26"/>
@@ -1638,7 +1640,7 @@
         </w:rPr>
         <w:t xml:space="preserve"> </w:t>
       </w:r>
-      <w:bookmarkEnd w:id="0"/>
+      <w:bookmarkEnd w:id="1"/>
       <w:r>
         <w:rPr>
           <w:sz w:val="26"/>
@@ -2002,7 +2004,21 @@
           <w:sz w:val="26"/>
           <w:szCs w:val="26"/>
         </w:rPr>
-        <w:t>Most of (if Not all)</w:t>
+        <w:t xml:space="preserve">Most of (if </w:t>
+      </w:r>
+      <w:r>
+        <w:rPr>
+          <w:sz w:val="26"/>
+          <w:szCs w:val="26"/>
+        </w:rPr>
+        <w:t>n</w:t>
+      </w:r>
+      <w:r>
+        <w:rPr>
+          <w:sz w:val="26"/>
+          <w:szCs w:val="26"/>
+        </w:rPr>
+        <w:t>ot all)</w:t>
       </w:r>
       <w:r>
         <w:rPr>
@@ -2011,8 +2027,6 @@
         </w:rPr>
         <w:t xml:space="preserve"> the currents methods and systems that work to analyze, the mental </w:t>
       </w:r>
-      <w:bookmarkStart w:id="1" w:name="_GoBack"/>
-      <w:bookmarkEnd w:id="1"/>
       <w:r>
         <w:rPr>
           <w:sz w:val="26"/>
@@ -3158,6 +3172,7 @@
         </w:rPr>
         <w:t xml:space="preserve"> also </w:t>
       </w:r>
+      <w:proofErr w:type="gramStart"/>
       <w:r>
         <w:rPr>
           <w:sz w:val="24"/>
@@ -3165,6 +3180,7 @@
         </w:rPr>
         <w:t>clusters</w:t>
       </w:r>
+      <w:proofErr w:type="gramEnd"/>
       <w:r>
         <w:rPr>
           <w:sz w:val="24"/>
@@ -3673,7 +3689,7 @@
         <v:path o:extrusionok="f" gradientshapeok="t" o:connecttype="rect"/>
         <o:lock v:ext="edit" aspectratio="t"/>
       </v:shapetype>
-      <v:shape id="_x0000_i1029" type="#_x0000_t75" style="width:11.25pt;height:11.25pt" o:bullet="t">
+      <v:shape id="_x0000_i1032" type="#_x0000_t75" style="width:11.25pt;height:11.25pt" o:bullet="t">
         <v:imagedata r:id="rId1" o:title="mso894B"/>
       </v:shape>
     </w:pict>
@@ -5317,7 +5333,7 @@
 </file>
 
 <file path=customXml/itemProps2.xml><?xml version="1.0" encoding="utf-8"?>
-<ds:datastoreItem xmlns:ds="http://schemas.openxmlformats.org/officeDocument/2006/customXml" ds:itemID="{00FACE6F-1630-444F-BAB2-B085C240AFEE}">
+<ds:datastoreItem xmlns:ds="http://schemas.openxmlformats.org/officeDocument/2006/customXml" ds:itemID="{E3FB7C1F-C90D-4EA1-88CA-4E614E7100D2}">
   <ds:schemaRefs>
     <ds:schemaRef ds:uri="http://schemas.openxmlformats.org/officeDocument/2006/bibliography"/>
   </ds:schemaRefs>

</xml_diff>

<commit_message>
Tested getPeroidFunction and it works and added some bugs fixs (fix)getPeriodEmotions
</commit_message>
<xml_diff>
--- a/Doc Files/Doc File - Final Project.docx
+++ b/Doc Files/Doc File - Final Project.docx
@@ -17,6 +17,110 @@
       </w:sdtEndPr>
       <w:sdtContent>
         <w:p>
+          <w:r>
+            <w:rPr>
+              <w:noProof/>
+            </w:rPr>
+            <mc:AlternateContent>
+              <mc:Choice Requires="wps">
+                <w:drawing>
+                  <wp:anchor distT="0" distB="0" distL="114300" distR="114300" simplePos="0" relativeHeight="251659264" behindDoc="0" locked="0" layoutInCell="1" allowOverlap="1" wp14:anchorId="12ECF136" wp14:editId="7A574888">
+                    <wp:simplePos x="0" y="0"/>
+                    <mc:AlternateContent>
+                      <mc:Choice Requires="wp14">
+                        <wp:positionH relativeFrom="page">
+                          <wp14:pctPosHOffset>44000</wp14:pctPosHOffset>
+                        </wp:positionH>
+                      </mc:Choice>
+                      <mc:Fallback>
+                        <wp:positionH relativeFrom="page">
+                          <wp:posOffset>4425315</wp:posOffset>
+                        </wp:positionH>
+                      </mc:Fallback>
+                    </mc:AlternateContent>
+                    <mc:AlternateContent>
+                      <mc:Choice Requires="wp14">
+                        <wp:positionV relativeFrom="page">
+                          <wp14:pctPosVOffset>2500</wp14:pctPosVOffset>
+                        </wp:positionV>
+                      </mc:Choice>
+                      <mc:Fallback>
+                        <wp:positionV relativeFrom="page">
+                          <wp:posOffset>194310</wp:posOffset>
+                        </wp:positionV>
+                      </mc:Fallback>
+                    </mc:AlternateContent>
+                    <wp:extent cx="3108960" cy="6028267"/>
+                    <wp:effectExtent l="0" t="0" r="15240" b="10795"/>
+                    <wp:wrapNone/>
+                    <wp:docPr id="468" name="Rectangle 468"/>
+                    <wp:cNvGraphicFramePr/>
+                    <a:graphic xmlns:a="http://schemas.openxmlformats.org/drawingml/2006/main">
+                      <a:graphicData uri="http://schemas.microsoft.com/office/word/2010/wordprocessingShape">
+                        <wps:wsp>
+                          <wps:cNvSpPr/>
+                          <wps:spPr>
+                            <a:xfrm>
+                              <a:off x="0" y="0"/>
+                              <a:ext cx="3108960" cy="6028267"/>
+                            </a:xfrm>
+                            <a:prstGeom prst="rect">
+                              <a:avLst/>
+                            </a:prstGeom>
+                            <a:solidFill>
+                              <a:schemeClr val="bg1"/>
+                            </a:solidFill>
+                            <a:ln w="15875">
+                              <a:solidFill>
+                                <a:schemeClr val="bg2">
+                                  <a:lumMod val="50000"/>
+                                </a:schemeClr>
+                              </a:solidFill>
+                            </a:ln>
+                          </wps:spPr>
+                          <wps:style>
+                            <a:lnRef idx="2">
+                              <a:schemeClr val="accent1">
+                                <a:shade val="50000"/>
+                              </a:schemeClr>
+                            </a:lnRef>
+                            <a:fillRef idx="1">
+                              <a:schemeClr val="accent1"/>
+                            </a:fillRef>
+                            <a:effectRef idx="0">
+                              <a:schemeClr val="accent1"/>
+                            </a:effectRef>
+                            <a:fontRef idx="minor">
+                              <a:schemeClr val="lt1"/>
+                            </a:fontRef>
+                          </wps:style>
+                          <wps:bodyPr rot="0" spcFirstLastPara="0" vertOverflow="overflow" horzOverflow="overflow" vert="horz" wrap="square" lIns="91440" tIns="45720" rIns="91440" bIns="45720" numCol="1" spcCol="0" rtlCol="0" fromWordArt="0" anchor="ctr" anchorCtr="0" forceAA="0" compatLnSpc="1">
+                            <a:prstTxWarp prst="textNoShape">
+                              <a:avLst/>
+                            </a:prstTxWarp>
+                            <a:noAutofit/>
+                          </wps:bodyPr>
+                        </wps:wsp>
+                      </a:graphicData>
+                    </a:graphic>
+                    <wp14:sizeRelH relativeFrom="page">
+                      <wp14:pctWidth>40000</wp14:pctWidth>
+                    </wp14:sizeRelH>
+                    <wp14:sizeRelV relativeFrom="page">
+                      <wp14:pctHeight>0</wp14:pctHeight>
+                    </wp14:sizeRelV>
+                  </wp:anchor>
+                </w:drawing>
+              </mc:Choice>
+              <mc:Fallback>
+                <w:pict>
+                  <v:rect w14:anchorId="78A9B8D9" id="Rectangle 468" o:spid="_x0000_s1026" style="position:absolute;margin-left:0;margin-top:0;width:244.8pt;height:474.65pt;z-index:251659264;visibility:visible;mso-wrap-style:square;mso-width-percent:400;mso-height-percent:0;mso-left-percent:440;mso-top-percent:25;mso-wrap-distance-left:9pt;mso-wrap-distance-top:0;mso-wrap-distance-right:9pt;mso-wrap-distance-bottom:0;mso-position-horizontal-relative:page;mso-position-vertical-relative:page;mso-width-percent:400;mso-height-percent:0;mso-left-percent:440;mso-top-percent:25;mso-width-relative:page;mso-height-relative:page;v-text-anchor:middle" o:gfxdata="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" fillcolor="white [3212]" strokecolor="#867852 [1614]" strokeweight="1.25pt">
+                    <w10:wrap anchorx="page" anchory="page"/>
+                  </v:rect>
+                </w:pict>
+              </mc:Fallback>
+            </mc:AlternateContent>
+          </w:r>
           <w:r>
             <w:rPr>
               <w:noProof/>
@@ -154,171 +258,7 @@
             <mc:AlternateContent>
               <mc:Choice Requires="wps">
                 <w:drawing>
-                  <wp:anchor distT="0" distB="0" distL="114300" distR="114300" simplePos="0" relativeHeight="251664384" behindDoc="0" locked="0" layoutInCell="1" allowOverlap="1" wp14:anchorId="24AB6DE3" wp14:editId="1350E41C">
-                    <wp:simplePos x="0" y="0"/>
-                    <mc:AlternateContent>
-                      <mc:Choice Requires="wp14">
-                        <wp:positionH relativeFrom="page">
-                          <wp14:pctPosHOffset>45500</wp14:pctPosHOffset>
-                        </wp:positionH>
-                      </mc:Choice>
-                      <mc:Fallback>
-                        <wp:positionH relativeFrom="page">
-                          <wp:posOffset>3536315</wp:posOffset>
-                        </wp:positionH>
-                      </mc:Fallback>
-                    </mc:AlternateContent>
-                    <mc:AlternateContent>
-                      <mc:Choice Requires="wp14">
-                        <wp:positionV relativeFrom="page">
-                          <wp14:pctPosVOffset>66000</wp14:pctPosVOffset>
-                        </wp:positionV>
-                      </mc:Choice>
-                      <mc:Fallback>
-                        <wp:positionV relativeFrom="page">
-                          <wp:posOffset>6638290</wp:posOffset>
-                        </wp:positionV>
-                      </mc:Fallback>
-                    </mc:AlternateContent>
-                    <wp:extent cx="2797810" cy="268605"/>
-                    <wp:effectExtent l="0" t="0" r="0" b="0"/>
-                    <wp:wrapSquare wrapText="bothSides"/>
-                    <wp:docPr id="465" name="Text Box 465"/>
-                    <wp:cNvGraphicFramePr/>
-                    <a:graphic xmlns:a="http://schemas.openxmlformats.org/drawingml/2006/main">
-                      <a:graphicData uri="http://schemas.microsoft.com/office/word/2010/wordprocessingShape">
-                        <wps:wsp>
-                          <wps:cNvSpPr txBox="1"/>
-                          <wps:spPr>
-                            <a:xfrm>
-                              <a:off x="0" y="0"/>
-                              <a:ext cx="2797810" cy="268605"/>
-                            </a:xfrm>
-                            <a:prstGeom prst="rect">
-                              <a:avLst/>
-                            </a:prstGeom>
-                            <a:noFill/>
-                            <a:ln w="6350">
-                              <a:noFill/>
-                            </a:ln>
-                            <a:effectLst>
-                              <a:glow rad="228600">
-                                <a:schemeClr val="accent6">
-                                  <a:satMod val="175000"/>
-                                  <a:alpha val="40000"/>
-                                </a:schemeClr>
-                              </a:glow>
-                            </a:effectLst>
-                          </wps:spPr>
-                          <wps:txbx>
-                            <w:txbxContent>
-                              <w:p>
-                                <w:pPr>
-                                  <w:pStyle w:val="NoSpacing"/>
-                                  <w:rPr>
-                                    <w:noProof/>
-                                    <w:color w:val="1485A4" w:themeColor="text2"/>
-                                  </w:rPr>
-                                </w:pPr>
-                                <w:sdt>
-                                  <w:sdtPr>
-                                    <w:rPr>
-                                      <w:noProof/>
-                                      <w:color w:val="1485A4" w:themeColor="text2"/>
-                                    </w:rPr>
-                                    <w:alias w:val="Author"/>
-                                    <w:id w:val="15524260"/>
-                                    <w:dataBinding w:prefixMappings="xmlns:ns0='http://schemas.openxmlformats.org/package/2006/metadata/core-properties' xmlns:ns1='http://purl.org/dc/elements/1.1/'" w:xpath="/ns0:coreProperties[1]/ns1:creator[1]" w:storeItemID="{6C3C8BC8-F283-45AE-878A-BAB7291924A1}"/>
-                                    <w:text/>
-                                  </w:sdtPr>
-                                  <w:sdtEndPr/>
-                                  <w:sdtContent>
-                                    <w:r>
-                                      <w:rPr>
-                                        <w:noProof/>
-                                        <w:color w:val="1485A4" w:themeColor="text2"/>
-                                      </w:rPr>
-                                      <w:t>Group - 5</w:t>
-                                    </w:r>
-                                  </w:sdtContent>
-                                </w:sdt>
-                              </w:p>
-                            </w:txbxContent>
-                          </wps:txbx>
-                          <wps:bodyPr rot="0" spcFirstLastPara="0" vertOverflow="overflow" horzOverflow="overflow" vert="horz" wrap="square" lIns="91440" tIns="45720" rIns="91440" bIns="45720" numCol="1" spcCol="0" rtlCol="0" fromWordArt="0" anchor="b" anchorCtr="0" forceAA="0" compatLnSpc="1">
-                            <a:prstTxWarp prst="textNoShape">
-                              <a:avLst/>
-                            </a:prstTxWarp>
-                            <a:spAutoFit/>
-                          </wps:bodyPr>
-                        </wps:wsp>
-                      </a:graphicData>
-                    </a:graphic>
-                    <wp14:sizeRelH relativeFrom="page">
-                      <wp14:pctWidth>36000</wp14:pctWidth>
-                    </wp14:sizeRelH>
-                    <wp14:sizeRelV relativeFrom="margin">
-                      <wp14:pctHeight>0</wp14:pctHeight>
-                    </wp14:sizeRelV>
-                  </wp:anchor>
-                </w:drawing>
-              </mc:Choice>
-              <mc:Fallback>
-                <w:pict>
-                  <v:shapetype w14:anchorId="24AB6DE3" id="_x0000_t202" coordsize="21600,21600" o:spt="202" path="m,l,21600r21600,l21600,xe">
-                    <v:stroke joinstyle="miter"/>
-                    <v:path gradientshapeok="t" o:connecttype="rect"/>
-                  </v:shapetype>
-                  <v:shape id="Text Box 465" o:spid="_x0000_s1027" type="#_x0000_t202" style="position:absolute;margin-left:0;margin-top:0;width:220.3pt;height:21.15pt;z-index:251664384;visibility:visible;mso-wrap-style:square;mso-width-percent:360;mso-height-percent:0;mso-left-percent:455;mso-top-percent:660;mso-wrap-distance-left:9pt;mso-wrap-distance-top:0;mso-wrap-distance-right:9pt;mso-wrap-distance-bottom:0;mso-position-horizontal-relative:page;mso-position-vertical-relative:page;mso-width-percent:360;mso-height-percent:0;mso-left-percent:455;mso-top-percent:660;mso-width-relative:page;mso-height-relative:margin;v-text-anchor:bottom" o:gfxdata="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" filled="f" stroked="f" strokeweight=".5pt">
-                    <v:textbox style="mso-fit-shape-to-text:t">
-                      <w:txbxContent>
-                        <w:p>
-                          <w:pPr>
-                            <w:pStyle w:val="NoSpacing"/>
-                            <w:rPr>
-                              <w:noProof/>
-                              <w:color w:val="1485A4" w:themeColor="text2"/>
-                            </w:rPr>
-                          </w:pPr>
-                          <w:sdt>
-                            <w:sdtPr>
-                              <w:rPr>
-                                <w:noProof/>
-                                <w:color w:val="1485A4" w:themeColor="text2"/>
-                              </w:rPr>
-                              <w:alias w:val="Author"/>
-                              <w:id w:val="15524260"/>
-                              <w:dataBinding w:prefixMappings="xmlns:ns0='http://schemas.openxmlformats.org/package/2006/metadata/core-properties' xmlns:ns1='http://purl.org/dc/elements/1.1/'" w:xpath="/ns0:coreProperties[1]/ns1:creator[1]" w:storeItemID="{6C3C8BC8-F283-45AE-878A-BAB7291924A1}"/>
-                              <w:text/>
-                            </w:sdtPr>
-                            <w:sdtEndPr/>
-                            <w:sdtContent>
-                              <w:r>
-                                <w:rPr>
-                                  <w:noProof/>
-                                  <w:color w:val="1485A4" w:themeColor="text2"/>
-                                </w:rPr>
-                                <w:t>Group - 5</w:t>
-                              </w:r>
-                            </w:sdtContent>
-                          </w:sdt>
-                        </w:p>
-                      </w:txbxContent>
-                    </v:textbox>
-                    <w10:wrap type="square" anchorx="page" anchory="page"/>
-                  </v:shape>
-                </w:pict>
-              </mc:Fallback>
-            </mc:AlternateContent>
-          </w:r>
-          <w:r>
-            <w:rPr>
-              <w:noProof/>
-            </w:rPr>
-            <mc:AlternateContent>
-              <mc:Choice Requires="wps">
-                <w:drawing>
-                  <wp:anchor distT="0" distB="0" distL="114300" distR="114300" simplePos="0" relativeHeight="251663360" behindDoc="1" locked="0" layoutInCell="1" allowOverlap="1" wp14:anchorId="18F1AD61" wp14:editId="709AD0CC">
+                  <wp:anchor distT="0" distB="0" distL="114300" distR="114300" simplePos="0" relativeHeight="251663360" behindDoc="1" locked="0" layoutInCell="1" allowOverlap="1" wp14:anchorId="18F1AD61" wp14:editId="0743840A">
                     <wp:simplePos x="0" y="0"/>
                     <wp:positionH relativeFrom="margin">
                       <wp:align>center</wp:align>
@@ -408,7 +348,7 @@
               </mc:Choice>
               <mc:Fallback>
                 <w:pict>
-                  <v:rect w14:anchorId="18F1AD61" id="Rectangle 466" o:spid="_x0000_s1028" style="position:absolute;margin-left:0;margin-top:0;width:580.8pt;height:751.8pt;z-index:-251653120;visibility:visible;mso-wrap-style:square;mso-width-percent:950;mso-height-percent:950;mso-wrap-distance-left:9pt;mso-wrap-distance-top:0;mso-wrap-distance-right:9pt;mso-wrap-distance-bottom:0;mso-position-horizontal:center;mso-position-horizontal-relative:margin;mso-position-vertical:center;mso-position-vertical-relative:margin;mso-width-percent:950;mso-height-percent:950;mso-width-relative:page;mso-height-relative:page;v-text-anchor:middle" o:gfxdata="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" fillcolor="#d1eef9 [660]" stroked="f" strokeweight="1pt">
+                  <v:rect w14:anchorId="18F1AD61" id="Rectangle 466" o:spid="_x0000_s1027" style="position:absolute;margin-left:0;margin-top:0;width:580.8pt;height:751.8pt;z-index:-251653120;visibility:visible;mso-wrap-style:square;mso-width-percent:950;mso-height-percent:950;mso-wrap-distance-left:9pt;mso-wrap-distance-top:0;mso-wrap-distance-right:9pt;mso-wrap-distance-bottom:0;mso-position-horizontal:center;mso-position-horizontal-relative:margin;mso-position-vertical:center;mso-position-vertical-relative:margin;mso-width-percent:950;mso-height-percent:950;mso-width-relative:page;mso-height-relative:page;v-text-anchor:middle" o:gfxdata="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" fillcolor="#d1eef9 [660]" stroked="f" strokeweight="1pt">
                     <v:fill color2="#76cdee [1940]" focus="100%"/>
                     <v:textbox inset="21.6pt,,21.6pt">
                       <w:txbxContent>
@@ -428,7 +368,7 @@
             <mc:AlternateContent>
               <mc:Choice Requires="wps">
                 <w:drawing>
-                  <wp:anchor distT="0" distB="0" distL="114300" distR="114300" simplePos="0" relativeHeight="251660288" behindDoc="0" locked="0" layoutInCell="1" allowOverlap="1" wp14:anchorId="1560544B" wp14:editId="2B8E7360">
+                  <wp:anchor distT="0" distB="0" distL="114300" distR="114300" simplePos="0" relativeHeight="251660288" behindDoc="0" locked="0" layoutInCell="1" allowOverlap="1" wp14:anchorId="1560544B" wp14:editId="5508C288">
                     <wp:simplePos x="0" y="0"/>
                     <mc:AlternateContent>
                       <mc:Choice Requires="wp14">
@@ -438,7 +378,7 @@
                       </mc:Choice>
                       <mc:Fallback>
                         <wp:positionH relativeFrom="page">
-                          <wp:posOffset>3536315</wp:posOffset>
+                          <wp:posOffset>4576445</wp:posOffset>
                         </wp:positionH>
                       </mc:Fallback>
                     </mc:AlternateContent>
@@ -450,7 +390,7 @@
                       </mc:Choice>
                       <mc:Fallback>
                         <wp:positionV relativeFrom="page">
-                          <wp:posOffset>251460</wp:posOffset>
+                          <wp:posOffset>194310</wp:posOffset>
                         </wp:positionV>
                       </mc:Fallback>
                     </mc:AlternateContent>
@@ -547,7 +487,7 @@
               </mc:Choice>
               <mc:Fallback>
                 <w:pict>
-                  <v:rect w14:anchorId="1560544B" id="Rectangle 467" o:spid="_x0000_s1029" style="position:absolute;margin-left:0;margin-top:0;width:226.45pt;height:237.6pt;z-index:251660288;visibility:visible;mso-wrap-style:square;mso-width-percent:370;mso-height-percent:300;mso-left-percent:455;mso-top-percent:25;mso-wrap-distance-left:9pt;mso-wrap-distance-top:0;mso-wrap-distance-right:9pt;mso-wrap-distance-bottom:0;mso-position-horizontal-relative:page;mso-position-vertical-relative:page;mso-width-percent:370;mso-height-percent:300;mso-left-percent:455;mso-top-percent:25;mso-width-relative:page;mso-height-relative:page;v-text-anchor:bottom" o:gfxdata="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" fillcolor="#1485a4 [3215]" stroked="f" strokeweight="1pt">
+                  <v:rect w14:anchorId="1560544B" id="Rectangle 467" o:spid="_x0000_s1028" style="position:absolute;margin-left:0;margin-top:0;width:226.45pt;height:237.6pt;z-index:251660288;visibility:visible;mso-wrap-style:square;mso-width-percent:370;mso-height-percent:300;mso-left-percent:455;mso-top-percent:25;mso-wrap-distance-left:9pt;mso-wrap-distance-top:0;mso-wrap-distance-right:9pt;mso-wrap-distance-bottom:0;mso-position-horizontal-relative:page;mso-position-vertical-relative:page;mso-width-percent:370;mso-height-percent:300;mso-left-percent:455;mso-top-percent:25;mso-width-relative:page;mso-height-relative:page;v-text-anchor:bottom" o:gfxdata="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" fillcolor="#1485a4 [3215]" stroked="f" strokeweight="1pt">
                     <v:textbox inset="14.4pt,14.4pt,14.4pt,28.8pt">
                       <w:txbxContent>
                         <w:p>
@@ -587,6 +527,13 @@
               </mc:Fallback>
             </mc:AlternateContent>
           </w:r>
+        </w:p>
+        <w:p>
+          <w:pPr>
+            <w:rPr>
+              <w:sz w:val="2"/>
+            </w:rPr>
+          </w:pPr>
           <w:r>
             <w:rPr>
               <w:noProof/>
@@ -594,99 +541,141 @@
             <mc:AlternateContent>
               <mc:Choice Requires="wps">
                 <w:drawing>
-                  <wp:anchor distT="0" distB="0" distL="114300" distR="114300" simplePos="0" relativeHeight="251659264" behindDoc="0" locked="0" layoutInCell="1" allowOverlap="1" wp14:anchorId="12ECF136" wp14:editId="26EE5519">
+                  <wp:anchor distT="0" distB="0" distL="114300" distR="114300" simplePos="0" relativeHeight="251664384" behindDoc="0" locked="0" layoutInCell="1" allowOverlap="1" wp14:anchorId="24AB6DE3" wp14:editId="797D3EE6">
                     <wp:simplePos x="0" y="0"/>
-                    <mc:AlternateContent>
-                      <mc:Choice Requires="wp14">
-                        <wp:positionH relativeFrom="page">
-                          <wp14:pctPosHOffset>44000</wp14:pctPosHOffset>
-                        </wp:positionH>
-                      </mc:Choice>
-                      <mc:Fallback>
-                        <wp:positionH relativeFrom="page">
-                          <wp:posOffset>3419475</wp:posOffset>
-                        </wp:positionH>
-                      </mc:Fallback>
-                    </mc:AlternateContent>
-                    <mc:AlternateContent>
-                      <mc:Choice Requires="wp14">
-                        <wp:positionV relativeFrom="page">
-                          <wp14:pctPosVOffset>2500</wp14:pctPosVOffset>
-                        </wp:positionV>
-                      </mc:Choice>
-                      <mc:Fallback>
-                        <wp:positionV relativeFrom="page">
-                          <wp:posOffset>251460</wp:posOffset>
-                        </wp:positionV>
-                      </mc:Fallback>
-                    </mc:AlternateContent>
-                    <wp:extent cx="3108960" cy="7040880"/>
+                    <wp:positionH relativeFrom="page">
+                      <wp:posOffset>4576445</wp:posOffset>
+                    </wp:positionH>
+                    <wp:positionV relativeFrom="page">
+                      <wp:posOffset>5561330</wp:posOffset>
+                    </wp:positionV>
+                    <wp:extent cx="2797810" cy="268605"/>
                     <wp:effectExtent l="0" t="0" r="0" b="0"/>
-                    <wp:wrapNone/>
-                    <wp:docPr id="468" name="Rectangle 468"/>
+                    <wp:wrapSquare wrapText="bothSides"/>
+                    <wp:docPr id="465" name="Text Box 465"/>
                     <wp:cNvGraphicFramePr/>
                     <a:graphic xmlns:a="http://schemas.openxmlformats.org/drawingml/2006/main">
                       <a:graphicData uri="http://schemas.microsoft.com/office/word/2010/wordprocessingShape">
                         <wps:wsp>
-                          <wps:cNvSpPr/>
+                          <wps:cNvSpPr txBox="1"/>
                           <wps:spPr>
                             <a:xfrm>
                               <a:off x="0" y="0"/>
-                              <a:ext cx="3108960" cy="7040880"/>
+                              <a:ext cx="2797810" cy="268605"/>
                             </a:xfrm>
                             <a:prstGeom prst="rect">
                               <a:avLst/>
                             </a:prstGeom>
-                            <a:solidFill>
-                              <a:schemeClr val="bg1"/>
-                            </a:solidFill>
-                            <a:ln w="15875">
-                              <a:solidFill>
-                                <a:schemeClr val="bg2">
-                                  <a:lumMod val="50000"/>
+                            <a:noFill/>
+                            <a:ln w="6350">
+                              <a:noFill/>
+                            </a:ln>
+                            <a:effectLst>
+                              <a:glow rad="228600">
+                                <a:schemeClr val="accent6">
+                                  <a:satMod val="175000"/>
+                                  <a:alpha val="40000"/>
                                 </a:schemeClr>
-                              </a:solidFill>
-                            </a:ln>
+                              </a:glow>
+                            </a:effectLst>
                           </wps:spPr>
-                          <wps:style>
-                            <a:lnRef idx="2">
-                              <a:schemeClr val="accent1">
-                                <a:shade val="50000"/>
-                              </a:schemeClr>
-                            </a:lnRef>
-                            <a:fillRef idx="1">
-                              <a:schemeClr val="accent1"/>
-                            </a:fillRef>
-                            <a:effectRef idx="0">
-                              <a:schemeClr val="accent1"/>
-                            </a:effectRef>
-                            <a:fontRef idx="minor">
-                              <a:schemeClr val="lt1"/>
-                            </a:fontRef>
-                          </wps:style>
-                          <wps:bodyPr rot="0" spcFirstLastPara="0" vertOverflow="overflow" horzOverflow="overflow" vert="horz" wrap="square" lIns="91440" tIns="45720" rIns="91440" bIns="45720" numCol="1" spcCol="0" rtlCol="0" fromWordArt="0" anchor="ctr" anchorCtr="0" forceAA="0" compatLnSpc="1">
+                          <wps:txbx>
+                            <w:txbxContent>
+                              <w:p>
+                                <w:pPr>
+                                  <w:pStyle w:val="NoSpacing"/>
+                                  <w:rPr>
+                                    <w:noProof/>
+                                    <w:color w:val="1485A4" w:themeColor="text2"/>
+                                  </w:rPr>
+                                </w:pPr>
+                                <w:sdt>
+                                  <w:sdtPr>
+                                    <w:rPr>
+                                      <w:noProof/>
+                                      <w:color w:val="1485A4" w:themeColor="text2"/>
+                                    </w:rPr>
+                                    <w:alias w:val="Author"/>
+                                    <w:id w:val="15524260"/>
+                                    <w:dataBinding w:prefixMappings="xmlns:ns0='http://schemas.openxmlformats.org/package/2006/metadata/core-properties' xmlns:ns1='http://purl.org/dc/elements/1.1/'" w:xpath="/ns0:coreProperties[1]/ns1:creator[1]" w:storeItemID="{6C3C8BC8-F283-45AE-878A-BAB7291924A1}"/>
+                                    <w:text/>
+                                  </w:sdtPr>
+                                  <w:sdtEndPr/>
+                                  <w:sdtContent>
+                                    <w:r>
+                                      <w:rPr>
+                                        <w:noProof/>
+                                        <w:color w:val="1485A4" w:themeColor="text2"/>
+                                      </w:rPr>
+                                      <w:t>Group - 5</w:t>
+                                    </w:r>
+                                  </w:sdtContent>
+                                </w:sdt>
+                              </w:p>
+                            </w:txbxContent>
+                          </wps:txbx>
+                          <wps:bodyPr rot="0" spcFirstLastPara="0" vertOverflow="overflow" horzOverflow="overflow" vert="horz" wrap="square" lIns="91440" tIns="45720" rIns="91440" bIns="45720" numCol="1" spcCol="0" rtlCol="0" fromWordArt="0" anchor="b" anchorCtr="0" forceAA="0" compatLnSpc="1">
                             <a:prstTxWarp prst="textNoShape">
                               <a:avLst/>
                             </a:prstTxWarp>
-                            <a:noAutofit/>
+                            <a:spAutoFit/>
                           </wps:bodyPr>
                         </wps:wsp>
                       </a:graphicData>
                     </a:graphic>
                     <wp14:sizeRelH relativeFrom="page">
-                      <wp14:pctWidth>40000</wp14:pctWidth>
+                      <wp14:pctWidth>36000</wp14:pctWidth>
                     </wp14:sizeRelH>
-                    <wp14:sizeRelV relativeFrom="page">
-                      <wp14:pctHeight>70000</wp14:pctHeight>
+                    <wp14:sizeRelV relativeFrom="margin">
+                      <wp14:pctHeight>0</wp14:pctHeight>
                     </wp14:sizeRelV>
                   </wp:anchor>
                 </w:drawing>
               </mc:Choice>
               <mc:Fallback>
                 <w:pict>
-                  <v:rect w14:anchorId="4846E1BE" id="Rectangle 468" o:spid="_x0000_s1026" style="position:absolute;margin-left:0;margin-top:0;width:244.8pt;height:554.4pt;z-index:251659264;visibility:visible;mso-wrap-style:square;mso-width-percent:400;mso-height-percent:700;mso-left-percent:440;mso-top-percent:25;mso-wrap-distance-left:9pt;mso-wrap-distance-top:0;mso-wrap-distance-right:9pt;mso-wrap-distance-bottom:0;mso-position-horizontal-relative:page;mso-position-vertical-relative:page;mso-width-percent:400;mso-height-percent:700;mso-left-percent:440;mso-top-percent:25;mso-width-relative:page;mso-height-relative:page;v-text-anchor:middle" o:gfxdata="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" fillcolor="white [3212]" strokecolor="#867852 [1614]" strokeweight="1.25pt">
-                    <w10:wrap anchorx="page" anchory="page"/>
-                  </v:rect>
+                  <v:shapetype w14:anchorId="24AB6DE3" id="_x0000_t202" coordsize="21600,21600" o:spt="202" path="m,l,21600r21600,l21600,xe">
+                    <v:stroke joinstyle="miter"/>
+                    <v:path gradientshapeok="t" o:connecttype="rect"/>
+                  </v:shapetype>
+                  <v:shape id="Text Box 465" o:spid="_x0000_s1029" type="#_x0000_t202" style="position:absolute;margin-left:360.35pt;margin-top:437.9pt;width:220.3pt;height:21.15pt;z-index:251664384;visibility:visible;mso-wrap-style:square;mso-width-percent:360;mso-height-percent:0;mso-wrap-distance-left:9pt;mso-wrap-distance-top:0;mso-wrap-distance-right:9pt;mso-wrap-distance-bottom:0;mso-position-horizontal:absolute;mso-position-horizontal-relative:page;mso-position-vertical:absolute;mso-position-vertical-relative:page;mso-width-percent:360;mso-height-percent:0;mso-width-relative:page;mso-height-relative:margin;v-text-anchor:bottom" o:gfxdata="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" filled="f" stroked="f" strokeweight=".5pt">
+                    <v:textbox style="mso-fit-shape-to-text:t">
+                      <w:txbxContent>
+                        <w:p>
+                          <w:pPr>
+                            <w:pStyle w:val="NoSpacing"/>
+                            <w:rPr>
+                              <w:noProof/>
+                              <w:color w:val="1485A4" w:themeColor="text2"/>
+                            </w:rPr>
+                          </w:pPr>
+                          <w:sdt>
+                            <w:sdtPr>
+                              <w:rPr>
+                                <w:noProof/>
+                                <w:color w:val="1485A4" w:themeColor="text2"/>
+                              </w:rPr>
+                              <w:alias w:val="Author"/>
+                              <w:id w:val="15524260"/>
+                              <w:dataBinding w:prefixMappings="xmlns:ns0='http://schemas.openxmlformats.org/package/2006/metadata/core-properties' xmlns:ns1='http://purl.org/dc/elements/1.1/'" w:xpath="/ns0:coreProperties[1]/ns1:creator[1]" w:storeItemID="{6C3C8BC8-F283-45AE-878A-BAB7291924A1}"/>
+                              <w:text/>
+                            </w:sdtPr>
+                            <w:sdtEndPr/>
+                            <w:sdtContent>
+                              <w:r>
+                                <w:rPr>
+                                  <w:noProof/>
+                                  <w:color w:val="1485A4" w:themeColor="text2"/>
+                                </w:rPr>
+                                <w:t>Group - 5</w:t>
+                              </w:r>
+                            </w:sdtContent>
+                          </w:sdt>
+                        </w:p>
+                      </w:txbxContent>
+                    </v:textbox>
+                    <w10:wrap type="square" anchorx="page" anchory="page"/>
+                  </v:shape>
                 </w:pict>
               </mc:Fallback>
             </mc:AlternateContent>
@@ -698,32 +687,14 @@
             <mc:AlternateContent>
               <mc:Choice Requires="wps">
                 <w:drawing>
-                  <wp:anchor distT="0" distB="0" distL="114300" distR="114300" simplePos="0" relativeHeight="251662336" behindDoc="0" locked="0" layoutInCell="1" allowOverlap="1" wp14:anchorId="20436791" wp14:editId="54E8E417">
+                  <wp:anchor distT="0" distB="0" distL="114300" distR="114300" simplePos="0" relativeHeight="251662336" behindDoc="0" locked="0" layoutInCell="1" allowOverlap="1" wp14:anchorId="20436791" wp14:editId="2D363360">
                     <wp:simplePos x="0" y="0"/>
-                    <mc:AlternateContent>
-                      <mc:Choice Requires="wp14">
-                        <wp:positionH relativeFrom="page">
-                          <wp14:pctPosHOffset>45500</wp14:pctPosHOffset>
-                        </wp:positionH>
-                      </mc:Choice>
-                      <mc:Fallback>
-                        <wp:positionH relativeFrom="page">
-                          <wp:posOffset>3536315</wp:posOffset>
-                        </wp:positionH>
-                      </mc:Fallback>
-                    </mc:AlternateContent>
-                    <mc:AlternateContent>
-                      <mc:Choice Requires="wp14">
-                        <wp:positionV relativeFrom="page">
-                          <wp14:pctPosVOffset>69000</wp14:pctPosVOffset>
-                        </wp:positionV>
-                      </mc:Choice>
-                      <mc:Fallback>
-                        <wp:positionV relativeFrom="page">
-                          <wp:posOffset>6939915</wp:posOffset>
-                        </wp:positionV>
-                      </mc:Fallback>
-                    </mc:AlternateContent>
+                    <wp:positionH relativeFrom="page">
+                      <wp:posOffset>4627245</wp:posOffset>
+                    </wp:positionH>
+                    <wp:positionV relativeFrom="page">
+                      <wp:posOffset>5862743</wp:posOffset>
+                    </wp:positionV>
                     <wp:extent cx="2875915" cy="118745"/>
                     <wp:effectExtent l="0" t="0" r="0" b="0"/>
                     <wp:wrapNone/>
@@ -781,7 +752,7 @@
               </mc:Choice>
               <mc:Fallback>
                 <w:pict>
-                  <v:rect w14:anchorId="60330EE1" id="Rectangle 469" o:spid="_x0000_s1026" style="position:absolute;margin-left:0;margin-top:0;width:226.45pt;height:9.35pt;z-index:251662336;visibility:visible;mso-wrap-style:square;mso-width-percent:370;mso-height-percent:0;mso-left-percent:455;mso-top-percent:690;mso-wrap-distance-left:9pt;mso-wrap-distance-top:0;mso-wrap-distance-right:9pt;mso-wrap-distance-bottom:0;mso-position-horizontal-relative:page;mso-position-vertical-relative:page;mso-width-percent:370;mso-height-percent:0;mso-left-percent:455;mso-top-percent:690;mso-width-relative:page;mso-height-relative:margin;v-text-anchor:middle" o:gfxdata="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" fillcolor="#1cade4 [3204]" stroked="f" strokeweight="1pt">
+                  <v:rect w14:anchorId="12F09595" id="Rectangle 469" o:spid="_x0000_s1026" style="position:absolute;margin-left:364.35pt;margin-top:461.65pt;width:226.45pt;height:9.35pt;z-index:251662336;visibility:visible;mso-wrap-style:square;mso-width-percent:370;mso-height-percent:0;mso-wrap-distance-left:9pt;mso-wrap-distance-top:0;mso-wrap-distance-right:9pt;mso-wrap-distance-bottom:0;mso-position-horizontal:absolute;mso-position-horizontal-relative:page;mso-position-vertical:absolute;mso-position-vertical-relative:page;mso-width-percent:370;mso-height-percent:0;mso-width-relative:page;mso-height-relative:margin;v-text-anchor:middle" o:gfxdata="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" fillcolor="#1cade4 [3204]" stroked="f" strokeweight="1pt">
                     <w10:wrap anchorx="page" anchory="page"/>
                   </v:rect>
                 </w:pict>
@@ -795,7 +766,7 @@
             <mc:AlternateContent>
               <mc:Choice Requires="wps">
                 <w:drawing>
-                  <wp:anchor distT="0" distB="0" distL="114300" distR="114300" simplePos="0" relativeHeight="251661312" behindDoc="0" locked="0" layoutInCell="1" allowOverlap="1" wp14:anchorId="05832BF6" wp14:editId="143A3B89">
+                  <wp:anchor distT="0" distB="0" distL="114300" distR="114300" simplePos="0" relativeHeight="251661312" behindDoc="0" locked="0" layoutInCell="1" allowOverlap="1" wp14:anchorId="05832BF6" wp14:editId="19AD865D">
                     <wp:simplePos x="0" y="0"/>
                     <mc:AlternateContent>
                       <mc:Choice Requires="wp14">
@@ -805,7 +776,7 @@
                       </mc:Choice>
                       <mc:Fallback>
                         <wp:positionH relativeFrom="page">
-                          <wp:posOffset>3536315</wp:posOffset>
+                          <wp:posOffset>4576445</wp:posOffset>
                         </wp:positionH>
                       </mc:Fallback>
                     </mc:AlternateContent>
@@ -817,12 +788,12 @@
                       </mc:Choice>
                       <mc:Fallback>
                         <wp:positionV relativeFrom="page">
-                          <wp:posOffset>3520440</wp:posOffset>
+                          <wp:posOffset>2720340</wp:posOffset>
                         </wp:positionV>
                       </mc:Fallback>
                     </mc:AlternateContent>
-                    <wp:extent cx="2797810" cy="2475230"/>
-                    <wp:effectExtent l="0" t="0" r="0" b="0"/>
+                    <wp:extent cx="2797810" cy="3386455"/>
+                    <wp:effectExtent l="0" t="0" r="0" b="4445"/>
                     <wp:wrapSquare wrapText="bothSides"/>
                     <wp:docPr id="470" name="Text Box 470"/>
                     <wp:cNvGraphicFramePr/>
@@ -833,7 +804,7 @@
                           <wps:spPr>
                             <a:xfrm>
                               <a:off x="0" y="0"/>
-                              <a:ext cx="2797810" cy="2475230"/>
+                              <a:ext cx="2797810" cy="3386667"/>
                             </a:xfrm>
                             <a:prstGeom prst="rect">
                               <a:avLst/>
@@ -865,7 +836,27 @@
                                     <w:sz w:val="72"/>
                                     <w:szCs w:val="72"/>
                                   </w:rPr>
-                                  <w:t>AutomatedEmotion Analysis</w:t>
+                                  <w:t>Automated</w:t>
+                                </w:r>
+                                <w:r>
+                                  <w:rPr>
+                                    <w:rFonts w:asciiTheme="majorHAnsi" w:eastAsiaTheme="majorEastAsia" w:hAnsiTheme="majorHAnsi" w:cstheme="majorBidi"/>
+                                    <w:noProof/>
+                                    <w:color w:val="1CADE4" w:themeColor="accent1"/>
+                                    <w:sz w:val="72"/>
+                                    <w:szCs w:val="72"/>
+                                  </w:rPr>
+                                  <w:t xml:space="preserve"> </w:t>
+                                </w:r>
+                                <w:r>
+                                  <w:rPr>
+                                    <w:rFonts w:asciiTheme="majorHAnsi" w:eastAsiaTheme="majorEastAsia" w:hAnsiTheme="majorHAnsi" w:cstheme="majorBidi"/>
+                                    <w:noProof/>
+                                    <w:color w:val="1CADE4" w:themeColor="accent1"/>
+                                    <w:sz w:val="72"/>
+                                    <w:szCs w:val="72"/>
+                                  </w:rPr>
+                                  <w:t>Emotion Analysis</w:t>
                                 </w:r>
                               </w:p>
                               <w:p>
@@ -936,7 +927,7 @@
                             <a:prstTxWarp prst="textNoShape">
                               <a:avLst/>
                             </a:prstTxWarp>
-                            <a:spAutoFit/>
+                            <a:noAutofit/>
                           </wps:bodyPr>
                         </wps:wsp>
                       </a:graphicData>
@@ -945,15 +936,15 @@
                       <wp14:pctWidth>36000</wp14:pctWidth>
                     </wp14:sizeRelH>
                     <wp14:sizeRelV relativeFrom="page">
-                      <wp14:pctHeight>28000</wp14:pctHeight>
+                      <wp14:pctHeight>0</wp14:pctHeight>
                     </wp14:sizeRelV>
                   </wp:anchor>
                 </w:drawing>
               </mc:Choice>
               <mc:Fallback>
                 <w:pict>
-                  <v:shape w14:anchorId="05832BF6" id="Text Box 470" o:spid="_x0000_s1030" type="#_x0000_t202" style="position:absolute;margin-left:0;margin-top:0;width:220.3pt;height:194.9pt;z-index:251661312;visibility:visible;mso-wrap-style:square;mso-width-percent:360;mso-height-percent:280;mso-left-percent:455;mso-top-percent:350;mso-wrap-distance-left:9pt;mso-wrap-distance-top:0;mso-wrap-distance-right:9pt;mso-wrap-distance-bottom:0;mso-position-horizontal-relative:page;mso-position-vertical-relative:page;mso-width-percent:360;mso-height-percent:280;mso-left-percent:455;mso-top-percent:350;mso-width-relative:page;mso-height-relative:page;v-text-anchor:top" o:gfxdata="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" filled="f" stroked="f" strokeweight=".5pt">
-                    <v:textbox style="mso-fit-shape-to-text:t">
+                  <v:shape w14:anchorId="05832BF6" id="Text Box 470" o:spid="_x0000_s1030" type="#_x0000_t202" style="position:absolute;margin-left:0;margin-top:0;width:220.3pt;height:266.65pt;z-index:251661312;visibility:visible;mso-wrap-style:square;mso-width-percent:360;mso-height-percent:0;mso-left-percent:455;mso-top-percent:350;mso-wrap-distance-left:9pt;mso-wrap-distance-top:0;mso-wrap-distance-right:9pt;mso-wrap-distance-bottom:0;mso-position-horizontal-relative:page;mso-position-vertical-relative:page;mso-width-percent:360;mso-height-percent:0;mso-left-percent:455;mso-top-percent:350;mso-width-relative:page;mso-height-relative:page;v-text-anchor:top" o:gfxdata="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" filled="f" stroked="f" strokeweight=".5pt">
+                    <v:textbox>
                       <w:txbxContent>
                         <w:p>
                           <w:pPr>
@@ -974,7 +965,27 @@
                               <w:sz w:val="72"/>
                               <w:szCs w:val="72"/>
                             </w:rPr>
-                            <w:t>AutomatedEmotion Analysis</w:t>
+                            <w:t>Automated</w:t>
+                          </w:r>
+                          <w:r>
+                            <w:rPr>
+                              <w:rFonts w:asciiTheme="majorHAnsi" w:eastAsiaTheme="majorEastAsia" w:hAnsiTheme="majorHAnsi" w:cstheme="majorBidi"/>
+                              <w:noProof/>
+                              <w:color w:val="1CADE4" w:themeColor="accent1"/>
+                              <w:sz w:val="72"/>
+                              <w:szCs w:val="72"/>
+                            </w:rPr>
+                            <w:t xml:space="preserve"> </w:t>
+                          </w:r>
+                          <w:r>
+                            <w:rPr>
+                              <w:rFonts w:asciiTheme="majorHAnsi" w:eastAsiaTheme="majorEastAsia" w:hAnsiTheme="majorHAnsi" w:cstheme="majorBidi"/>
+                              <w:noProof/>
+                              <w:color w:val="1CADE4" w:themeColor="accent1"/>
+                              <w:sz w:val="72"/>
+                              <w:szCs w:val="72"/>
+                            </w:rPr>
+                            <w:t>Emotion Analysis</w:t>
                           </w:r>
                         </w:p>
                         <w:p>
@@ -1047,13 +1058,6 @@
               </mc:Fallback>
             </mc:AlternateContent>
           </w:r>
-        </w:p>
-        <w:p>
-          <w:pPr>
-            <w:rPr>
-              <w:sz w:val="2"/>
-            </w:rPr>
-          </w:pPr>
           <w:r>
             <w:rPr>
               <w:sz w:val="2"/>
@@ -1061,8 +1065,6 @@
             <w:br w:type="page"/>
           </w:r>
         </w:p>
-        <w:bookmarkStart w:id="0" w:name="_GoBack" w:displacedByCustomXml="next"/>
-        <w:bookmarkEnd w:id="0" w:displacedByCustomXml="next"/>
       </w:sdtContent>
     </w:sdt>
     <w:p>
@@ -1583,7 +1585,7 @@
         </w:rPr>
         <w:t xml:space="preserve">And send that data to </w:t>
       </w:r>
-      <w:bookmarkStart w:id="1" w:name="_Hlk30773728"/>
+      <w:bookmarkStart w:id="0" w:name="_Hlk30773728"/>
       <w:r>
         <w:rPr>
           <w:sz w:val="26"/>
@@ -1640,7 +1642,7 @@
         </w:rPr>
         <w:t xml:space="preserve"> </w:t>
       </w:r>
-      <w:bookmarkEnd w:id="1"/>
+      <w:bookmarkEnd w:id="0"/>
       <w:r>
         <w:rPr>
           <w:sz w:val="26"/>
@@ -1949,6 +1951,7 @@
             <w14:round/>
           </w14:textOutline>
         </w:rPr>
+        <w:lastRenderedPageBreak/>
         <w:t>Current System</w:t>
       </w:r>
       <w:r>
@@ -2082,7 +2085,6 @@
             <w14:round/>
           </w14:textOutline>
         </w:rPr>
-        <w:lastRenderedPageBreak/>
         <w:t>Project scope</w:t>
       </w:r>
     </w:p>
@@ -2545,6 +2547,7 @@
           <w:sz w:val="24"/>
           <w:szCs w:val="24"/>
         </w:rPr>
+        <w:lastRenderedPageBreak/>
         <w:t xml:space="preserve">The web-app should provide </w:t>
       </w:r>
       <w:r>
@@ -3235,7 +3238,6 @@
           <w:sz w:val="24"/>
           <w:szCs w:val="24"/>
         </w:rPr>
-        <w:lastRenderedPageBreak/>
         <w:t xml:space="preserve">Each </w:t>
       </w:r>
       <w:r>
@@ -3533,6 +3535,111 @@
     </w:p>
     <w:p>
       <w:pPr>
+        <w:spacing w:line="360" w:lineRule="auto"/>
+        <w:rPr>
+          <w:sz w:val="24"/>
+          <w:szCs w:val="24"/>
+        </w:rPr>
+      </w:pPr>
+    </w:p>
+    <w:p>
+      <w:pPr>
+        <w:spacing w:line="360" w:lineRule="auto"/>
+        <w:rPr>
+          <w:sz w:val="24"/>
+          <w:szCs w:val="24"/>
+        </w:rPr>
+      </w:pPr>
+    </w:p>
+    <w:p>
+      <w:pPr>
+        <w:spacing w:line="360" w:lineRule="auto"/>
+        <w:rPr>
+          <w:sz w:val="24"/>
+          <w:szCs w:val="24"/>
+        </w:rPr>
+      </w:pPr>
+    </w:p>
+    <w:p>
+      <w:pPr>
+        <w:spacing w:line="360" w:lineRule="auto"/>
+        <w:jc w:val="center"/>
+        <w:rPr>
+          <w:sz w:val="24"/>
+          <w:szCs w:val="24"/>
+        </w:rPr>
+      </w:pPr>
+      <w:r>
+        <w:rPr>
+          <w:rFonts w:asciiTheme="majorHAnsi" w:eastAsiaTheme="majorEastAsia" w:hAnsiTheme="majorHAnsi" w:cstheme="majorBidi"/>
+          <w:color w:val="1481AB" w:themeColor="accent1" w:themeShade="BF"/>
+          <w:sz w:val="52"/>
+          <w:szCs w:val="52"/>
+          <w14:shadow w14:blurRad="60007" w14:dist="0" w14:dir="1500000" w14:sx="100000" w14:sy="-30000" w14:kx="800400" w14:ky="0" w14:algn="bl">
+            <w14:srgbClr w14:val="000000">
+              <w14:alpha w14:val="80000"/>
+            </w14:srgbClr>
+          </w14:shadow>
+          <w14:reflection w14:blurRad="6350" w14:stA="53000" w14:stPos="0" w14:endA="300" w14:endPos="35500" w14:dist="0" w14:dir="5400000" w14:fadeDir="5400000" w14:sx="100000" w14:sy="-90000" w14:kx="0" w14:ky="0" w14:algn="bl"/>
+          <w14:textOutline w14:w="0" w14:cap="flat" w14:cmpd="sng" w14:algn="ctr">
+            <w14:noFill/>
+            <w14:prstDash w14:val="solid"/>
+            <w14:round/>
+          </w14:textOutline>
+        </w:rPr>
+        <w:lastRenderedPageBreak/>
+        <w:t>Gantt Cha</w:t>
+      </w:r>
+      <w:bookmarkStart w:id="1" w:name="_GoBack"/>
+      <w:bookmarkEnd w:id="1"/>
+      <w:r>
+        <w:rPr>
+          <w:rFonts w:asciiTheme="majorHAnsi" w:eastAsiaTheme="majorEastAsia" w:hAnsiTheme="majorHAnsi" w:cstheme="majorBidi"/>
+          <w:color w:val="1481AB" w:themeColor="accent1" w:themeShade="BF"/>
+          <w:sz w:val="52"/>
+          <w:szCs w:val="52"/>
+          <w14:shadow w14:blurRad="60007" w14:dist="0" w14:dir="1500000" w14:sx="100000" w14:sy="-30000" w14:kx="800400" w14:ky="0" w14:algn="bl">
+            <w14:srgbClr w14:val="000000">
+              <w14:alpha w14:val="80000"/>
+            </w14:srgbClr>
+          </w14:shadow>
+          <w14:reflection w14:blurRad="6350" w14:stA="53000" w14:stPos="0" w14:endA="300" w14:endPos="35500" w14:dist="0" w14:dir="5400000" w14:fadeDir="5400000" w14:sx="100000" w14:sy="-90000" w14:kx="0" w14:ky="0" w14:algn="bl"/>
+          <w14:textOutline w14:w="0" w14:cap="flat" w14:cmpd="sng" w14:algn="ctr">
+            <w14:noFill/>
+            <w14:prstDash w14:val="solid"/>
+            <w14:round/>
+          </w14:textOutline>
+        </w:rPr>
+        <w:t>rt</w:t>
+      </w:r>
+    </w:p>
+    <w:p>
+      <w:pPr>
+        <w:spacing w:line="360" w:lineRule="auto"/>
+        <w:jc w:val="center"/>
+        <w:rPr>
+          <w:sz w:val="24"/>
+          <w:szCs w:val="24"/>
+        </w:rPr>
+      </w:pPr>
+      <w:r>
+        <w:drawing>
+          <wp:inline distT="0" distB="0" distL="0" distR="0" wp14:anchorId="2EE39A1E" wp14:editId="2B1D31C6">
+            <wp:extent cx="8822267" cy="4961255"/>
+            <wp:effectExtent l="0" t="0" r="17145" b="10795"/>
+            <wp:docPr id="2" name="Chart 2"/>
+            <wp:cNvGraphicFramePr/>
+            <a:graphic xmlns:a="http://schemas.openxmlformats.org/drawingml/2006/main">
+              <a:graphicData uri="http://schemas.openxmlformats.org/drawingml/2006/chart">
+                <c:chart xmlns:c="http://schemas.openxmlformats.org/drawingml/2006/chart" xmlns:r="http://schemas.openxmlformats.org/officeDocument/2006/relationships" r:id="rId9"/>
+              </a:graphicData>
+            </a:graphic>
+          </wp:inline>
+        </w:drawing>
+      </w:r>
+    </w:p>
+    <w:p>
+      <w:pPr>
         <w:rPr>
           <w:sz w:val="26"/>
           <w:szCs w:val="26"/>
@@ -3540,8 +3647,8 @@
       </w:pPr>
     </w:p>
     <w:sectPr>
-      <w:headerReference w:type="default" r:id="rId9"/>
-      <w:pgSz w:w="12240" w:h="15840"/>
+      <w:headerReference w:type="default" r:id="rId10"/>
+      <w:pgSz w:w="15840" w:h="12240" w:orient="landscape"/>
       <w:pgMar w:top="1440" w:right="1440" w:bottom="1440" w:left="1440" w:header="720" w:footer="720" w:gutter="0"/>
       <w:pgBorders w:offsetFrom="page">
         <w:top w:val="cornerTriangles" w:sz="12" w:space="24" w:color="auto"/>
@@ -3670,7 +3777,7 @@
 <w:numbering xmlns:wpc="http://schemas.microsoft.com/office/word/2010/wordprocessingCanvas" xmlns:cx="http://schemas.microsoft.com/office/drawing/2014/chartex" xmlns:cx1="http://schemas.microsoft.com/office/drawing/2015/9/8/chartex" xmlns:cx2="http://schemas.microsoft.com/office/drawing/2015/10/21/chartex" xmlns:cx3="http://schemas.microsoft.com/office/drawing/2016/5/9/chartex" xmlns:cx4="http://schemas.microsoft.com/office/drawing/2016/5/10/chartex" xmlns:cx5="http://schemas.microsoft.com/office/drawing/2016/5/11/chartex" xmlns:cx6="http://schemas.microsoft.com/office/drawing/2016/5/12/chartex" xmlns:cx7="http://schemas.microsoft.com/office/drawing/2016/5/13/chartex" xmlns:cx8="http://schemas.microsoft.com/office/drawing/2016/5/14/chartex" xmlns:mc="http://schemas.openxmlformats.org/markup-compatibility/2006" xmlns:aink="http://schemas.microsoft.com/office/drawing/2016/ink" xmlns:am3d="http://schemas.microsoft.com/office/drawing/2017/model3d" xmlns:o="urn:schemas-microsoft-com:office:office" xmlns:r="http://schemas.openxmlformats.org/officeDocument/2006/relationships" xmlns:m="http://schemas.openxmlformats.org/officeDocument/2006/math" xmlns:v="urn:schemas-microsoft-com:vml" xmlns:wp14="http://schemas.microsoft.com/office/word/2010/wordprocessingDrawing" xmlns:wp="http://schemas.openxmlformats.org/drawingml/2006/wordprocessingDrawing" xmlns:w10="urn:schemas-microsoft-com:office:word" xmlns:w="http://schemas.openxmlformats.org/wordprocessingml/2006/main" xmlns:w14="http://schemas.microsoft.com/office/word/2010/wordml" xmlns:w15="http://schemas.microsoft.com/office/word/2012/wordml" xmlns:w16cid="http://schemas.microsoft.com/office/word/2016/wordml/cid" xmlns:w16se="http://schemas.microsoft.com/office/word/2015/wordml/symex" xmlns:wpg="http://schemas.microsoft.com/office/word/2010/wordprocessingGroup" xmlns:wpi="http://schemas.microsoft.com/office/word/2010/wordprocessingInk" xmlns:wne="http://schemas.microsoft.com/office/word/2006/wordml" xmlns:wps="http://schemas.microsoft.com/office/word/2010/wordprocessingShape" mc:Ignorable="w14 w15 w16se w16cid wp14">
   <w:numPicBullet w:numPicBulletId="0">
     <w:pict>
-      <v:shapetype w14:anchorId="24AB6DE3" id="_x0000_t75" coordsize="21600,21600" o:spt="75" o:preferrelative="t" path="m@4@5l@4@11@9@11@9@5xe" filled="f" stroked="f">
+      <v:shapetype w14:anchorId="176ABC69" id="_x0000_t75" coordsize="21600,21600" o:spt="75" o:preferrelative="t" path="m@4@5l@4@11@9@11@9@5xe" filled="f" stroked="f">
         <v:stroke joinstyle="miter"/>
         <v:formulas>
           <v:f eqn="if lineDrawn pixelLineWidth 0"/>
@@ -3689,7 +3796,7 @@
         <v:path o:extrusionok="f" gradientshapeok="t" o:connecttype="rect"/>
         <o:lock v:ext="edit" aspectratio="t"/>
       </v:shapetype>
-      <v:shape id="_x0000_i1032" type="#_x0000_t75" style="width:11.25pt;height:11.25pt" o:bullet="t">
+      <v:shape id="_x0000_i1152" type="#_x0000_t75" style="width:11.25pt;height:11.25pt" o:bullet="t">
         <v:imagedata r:id="rId1" o:title="mso894B"/>
       </v:shape>
     </w:pict>
@@ -4539,7 +4646,6 @@
   <w:style w:type="character" w:default="1" w:styleId="DefaultParagraphFont">
     <w:name w:val="Default Paragraph Font"/>
     <w:uiPriority w:val="1"/>
-    <w:semiHidden/>
     <w:unhideWhenUsed/>
   </w:style>
   <w:style w:type="table" w:default="1" w:styleId="TableNormal">
@@ -5028,6 +5134,1038 @@
 </w:styles>
 </file>
 
+<file path=word/charts/chart1.xml><?xml version="1.0" encoding="utf-8"?>
+<c:chartSpace xmlns:c="http://schemas.openxmlformats.org/drawingml/2006/chart" xmlns:a="http://schemas.openxmlformats.org/drawingml/2006/main" xmlns:r="http://schemas.openxmlformats.org/officeDocument/2006/relationships" xmlns:c16r2="http://schemas.microsoft.com/office/drawing/2015/06/chart">
+  <c:date1904 val="0"/>
+  <c:lang val="en-US"/>
+  <c:roundedCorners val="0"/>
+  <mc:AlternateContent xmlns:mc="http://schemas.openxmlformats.org/markup-compatibility/2006">
+    <mc:Choice xmlns:c14="http://schemas.microsoft.com/office/drawing/2007/8/2/chart" Requires="c14">
+      <c14:style val="103"/>
+    </mc:Choice>
+    <mc:Fallback>
+      <c:style val="3"/>
+    </mc:Fallback>
+  </mc:AlternateContent>
+  <c:chart>
+    <c:autoTitleDeleted val="1"/>
+    <c:plotArea>
+      <c:layout/>
+      <c:barChart>
+        <c:barDir val="bar"/>
+        <c:grouping val="stacked"/>
+        <c:varyColors val="0"/>
+        <c:ser>
+          <c:idx val="0"/>
+          <c:order val="0"/>
+          <c:tx>
+            <c:strRef>
+              <c:f>Sheet1!$C$1</c:f>
+              <c:strCache>
+                <c:ptCount val="1"/>
+                <c:pt idx="0">
+                  <c:v>Start Date</c:v>
+                </c:pt>
+              </c:strCache>
+            </c:strRef>
+          </c:tx>
+          <c:spPr>
+            <a:noFill/>
+            <a:ln>
+              <a:noFill/>
+            </a:ln>
+            <a:effectLst/>
+          </c:spPr>
+          <c:invertIfNegative val="0"/>
+          <c:dLbls>
+            <c:delete val="1"/>
+          </c:dLbls>
+          <c:cat>
+            <c:strRef>
+              <c:f>Sheet1!$B$2:$B$11</c:f>
+              <c:strCache>
+                <c:ptCount val="10"/>
+                <c:pt idx="0">
+                  <c:v>Reading about the technologies used </c:v>
+                </c:pt>
+                <c:pt idx="1">
+                  <c:v>Splitting the tasks</c:v>
+                </c:pt>
+                <c:pt idx="2">
+                  <c:v>Preparing the project</c:v>
+                </c:pt>
+                <c:pt idx="3">
+                  <c:v>Technology deciding  </c:v>
+                </c:pt>
+                <c:pt idx="4">
+                  <c:v>Negotiating the idea </c:v>
+                </c:pt>
+                <c:pt idx="5">
+                  <c:v>brainstorming ideas</c:v>
+                </c:pt>
+                <c:pt idx="6">
+                  <c:v>First Presentation</c:v>
+                </c:pt>
+                <c:pt idx="7">
+                  <c:v>Preparing MVP</c:v>
+                </c:pt>
+                <c:pt idx="8">
+                  <c:v>Second Presentation</c:v>
+                </c:pt>
+                <c:pt idx="9">
+                  <c:v>Project Documation </c:v>
+                </c:pt>
+              </c:strCache>
+            </c:strRef>
+          </c:cat>
+          <c:val>
+            <c:numRef>
+              <c:f>Sheet1!$C$2:$C$11</c:f>
+              <c:numCache>
+                <c:formatCode>General</c:formatCode>
+                <c:ptCount val="10"/>
+                <c:pt idx="0">
+                  <c:v>5</c:v>
+                </c:pt>
+                <c:pt idx="1">
+                  <c:v>8</c:v>
+                </c:pt>
+                <c:pt idx="2">
+                  <c:v>4</c:v>
+                </c:pt>
+                <c:pt idx="3">
+                  <c:v>3</c:v>
+                </c:pt>
+                <c:pt idx="4">
+                  <c:v>1</c:v>
+                </c:pt>
+                <c:pt idx="5">
+                  <c:v>0</c:v>
+                </c:pt>
+                <c:pt idx="6">
+                  <c:v>7</c:v>
+                </c:pt>
+                <c:pt idx="7">
+                  <c:v>10</c:v>
+                </c:pt>
+                <c:pt idx="8">
+                  <c:v>14</c:v>
+                </c:pt>
+                <c:pt idx="9">
+                  <c:v>7</c:v>
+                </c:pt>
+              </c:numCache>
+            </c:numRef>
+          </c:val>
+          <c:extLst>
+            <c:ext xmlns:c16="http://schemas.microsoft.com/office/drawing/2014/chart" uri="{C3380CC4-5D6E-409C-BE32-E72D297353CC}">
+              <c16:uniqueId val="{00000000-7B35-402B-B0A7-6EF079C4E2C6}"/>
+            </c:ext>
+          </c:extLst>
+        </c:ser>
+        <c:ser>
+          <c:idx val="2"/>
+          <c:order val="1"/>
+          <c:tx>
+            <c:strRef>
+              <c:f>Sheet1!$D$1</c:f>
+              <c:strCache>
+                <c:ptCount val="1"/>
+                <c:pt idx="0">
+                  <c:v>End Date</c:v>
+                </c:pt>
+              </c:strCache>
+            </c:strRef>
+          </c:tx>
+          <c:spPr>
+            <a:gradFill flip="none" rotWithShape="1">
+              <a:gsLst>
+                <a:gs pos="0">
+                  <a:schemeClr val="accent1">
+                    <a:tint val="66000"/>
+                    <a:satMod val="160000"/>
+                  </a:schemeClr>
+                </a:gs>
+                <a:gs pos="50000">
+                  <a:schemeClr val="accent1">
+                    <a:tint val="44500"/>
+                    <a:satMod val="160000"/>
+                  </a:schemeClr>
+                </a:gs>
+                <a:gs pos="100000">
+                  <a:schemeClr val="accent1">
+                    <a:tint val="23500"/>
+                    <a:satMod val="160000"/>
+                  </a:schemeClr>
+                </a:gs>
+              </a:gsLst>
+              <a:lin ang="16200000" scaled="1"/>
+              <a:tileRect/>
+            </a:gradFill>
+            <a:ln w="12700">
+              <a:noFill/>
+            </a:ln>
+            <a:effectLst/>
+          </c:spPr>
+          <c:invertIfNegative val="0"/>
+          <c:dLbls>
+            <c:delete val="1"/>
+          </c:dLbls>
+          <c:cat>
+            <c:strRef>
+              <c:f>Sheet1!$B$2:$B$11</c:f>
+              <c:strCache>
+                <c:ptCount val="10"/>
+                <c:pt idx="0">
+                  <c:v>Reading about the technologies used </c:v>
+                </c:pt>
+                <c:pt idx="1">
+                  <c:v>Splitting the tasks</c:v>
+                </c:pt>
+                <c:pt idx="2">
+                  <c:v>Preparing the project</c:v>
+                </c:pt>
+                <c:pt idx="3">
+                  <c:v>Technology deciding  </c:v>
+                </c:pt>
+                <c:pt idx="4">
+                  <c:v>Negotiating the idea </c:v>
+                </c:pt>
+                <c:pt idx="5">
+                  <c:v>brainstorming ideas</c:v>
+                </c:pt>
+                <c:pt idx="6">
+                  <c:v>First Presentation</c:v>
+                </c:pt>
+                <c:pt idx="7">
+                  <c:v>Preparing MVP</c:v>
+                </c:pt>
+                <c:pt idx="8">
+                  <c:v>Second Presentation</c:v>
+                </c:pt>
+                <c:pt idx="9">
+                  <c:v>Project Documation </c:v>
+                </c:pt>
+              </c:strCache>
+            </c:strRef>
+          </c:cat>
+          <c:val>
+            <c:numRef>
+              <c:f>Sheet1!$D$2:$D$11</c:f>
+              <c:numCache>
+                <c:formatCode>General</c:formatCode>
+                <c:ptCount val="10"/>
+                <c:pt idx="0">
+                  <c:v>21</c:v>
+                </c:pt>
+                <c:pt idx="1">
+                  <c:v>22</c:v>
+                </c:pt>
+                <c:pt idx="2">
+                  <c:v>6</c:v>
+                </c:pt>
+                <c:pt idx="3">
+                  <c:v>3</c:v>
+                </c:pt>
+                <c:pt idx="4">
+                  <c:v>3</c:v>
+                </c:pt>
+                <c:pt idx="5">
+                  <c:v>2</c:v>
+                </c:pt>
+                <c:pt idx="6">
+                  <c:v>1</c:v>
+                </c:pt>
+                <c:pt idx="7">
+                  <c:v>10</c:v>
+                </c:pt>
+                <c:pt idx="8">
+                  <c:v>1</c:v>
+                </c:pt>
+                <c:pt idx="9">
+                  <c:v>23</c:v>
+                </c:pt>
+              </c:numCache>
+            </c:numRef>
+          </c:val>
+          <c:extLst>
+            <c:ext xmlns:c16="http://schemas.microsoft.com/office/drawing/2014/chart" uri="{C3380CC4-5D6E-409C-BE32-E72D297353CC}">
+              <c16:uniqueId val="{00000002-7B35-402B-B0A7-6EF079C4E2C6}"/>
+            </c:ext>
+          </c:extLst>
+        </c:ser>
+        <c:dLbls>
+          <c:dLblPos val="ctr"/>
+          <c:showLegendKey val="0"/>
+          <c:showVal val="1"/>
+          <c:showCatName val="0"/>
+          <c:showSerName val="0"/>
+          <c:showPercent val="0"/>
+          <c:showBubbleSize val="0"/>
+        </c:dLbls>
+        <c:gapWidth val="50"/>
+        <c:overlap val="100"/>
+        <c:axId val="2062576624"/>
+        <c:axId val="2062238144"/>
+      </c:barChart>
+      <c:catAx>
+        <c:axId val="2062576624"/>
+        <c:scaling>
+          <c:orientation val="minMax"/>
+        </c:scaling>
+        <c:delete val="0"/>
+        <c:axPos val="l"/>
+        <c:numFmt formatCode="General" sourceLinked="1"/>
+        <c:majorTickMark val="none"/>
+        <c:minorTickMark val="none"/>
+        <c:tickLblPos val="nextTo"/>
+        <c:spPr>
+          <a:noFill/>
+          <a:ln w="9525" cap="flat" cmpd="sng" algn="ctr">
+            <a:solidFill>
+              <a:schemeClr val="tx1">
+                <a:lumMod val="25000"/>
+                <a:lumOff val="75000"/>
+              </a:schemeClr>
+            </a:solidFill>
+            <a:round/>
+            <a:headEnd type="none" w="sm" len="sm"/>
+            <a:tailEnd type="none" w="sm" len="sm"/>
+          </a:ln>
+          <a:effectLst/>
+        </c:spPr>
+        <c:txPr>
+          <a:bodyPr rot="-60000000" spcFirstLastPara="1" vertOverflow="ellipsis" vert="horz" wrap="square" anchor="ctr" anchorCtr="1"/>
+          <a:lstStyle/>
+          <a:p>
+            <a:pPr>
+              <a:defRPr sz="900" b="0" i="0" u="none" strike="noStrike" kern="1200" baseline="0">
+                <a:solidFill>
+                  <a:schemeClr val="tx1">
+                    <a:lumMod val="65000"/>
+                    <a:lumOff val="35000"/>
+                  </a:schemeClr>
+                </a:solidFill>
+                <a:latin typeface="+mn-lt"/>
+                <a:ea typeface="+mn-ea"/>
+                <a:cs typeface="+mn-cs"/>
+              </a:defRPr>
+            </a:pPr>
+            <a:endParaRPr lang="en-US"/>
+          </a:p>
+        </c:txPr>
+        <c:crossAx val="2062238144"/>
+        <c:crosses val="autoZero"/>
+        <c:auto val="1"/>
+        <c:lblAlgn val="ctr"/>
+        <c:lblOffset val="100"/>
+        <c:noMultiLvlLbl val="0"/>
+      </c:catAx>
+      <c:valAx>
+        <c:axId val="2062238144"/>
+        <c:scaling>
+          <c:orientation val="minMax"/>
+        </c:scaling>
+        <c:delete val="0"/>
+        <c:axPos val="b"/>
+        <c:majorGridlines>
+          <c:spPr>
+            <a:ln w="9525" cap="flat" cmpd="sng" algn="ctr">
+              <a:gradFill>
+                <a:gsLst>
+                  <a:gs pos="0">
+                    <a:schemeClr val="tx1">
+                      <a:lumMod val="5000"/>
+                      <a:lumOff val="95000"/>
+                    </a:schemeClr>
+                  </a:gs>
+                  <a:gs pos="100000">
+                    <a:schemeClr val="tx1">
+                      <a:lumMod val="15000"/>
+                      <a:lumOff val="85000"/>
+                    </a:schemeClr>
+                  </a:gs>
+                </a:gsLst>
+                <a:lin ang="5400000" scaled="0"/>
+              </a:gradFill>
+              <a:round/>
+            </a:ln>
+            <a:effectLst/>
+          </c:spPr>
+        </c:majorGridlines>
+        <c:numFmt formatCode="General" sourceLinked="1"/>
+        <c:majorTickMark val="none"/>
+        <c:minorTickMark val="none"/>
+        <c:tickLblPos val="nextTo"/>
+        <c:spPr>
+          <a:noFill/>
+          <a:ln>
+            <a:noFill/>
+          </a:ln>
+          <a:effectLst/>
+        </c:spPr>
+        <c:txPr>
+          <a:bodyPr rot="-60000000" spcFirstLastPara="1" vertOverflow="ellipsis" vert="horz" wrap="square" anchor="ctr" anchorCtr="1"/>
+          <a:lstStyle/>
+          <a:p>
+            <a:pPr>
+              <a:defRPr sz="900" b="0" i="0" u="none" strike="noStrike" kern="1200" baseline="0">
+                <a:solidFill>
+                  <a:schemeClr val="tx1">
+                    <a:lumMod val="65000"/>
+                    <a:lumOff val="35000"/>
+                  </a:schemeClr>
+                </a:solidFill>
+                <a:latin typeface="+mn-lt"/>
+                <a:ea typeface="+mn-ea"/>
+                <a:cs typeface="+mn-cs"/>
+              </a:defRPr>
+            </a:pPr>
+            <a:endParaRPr lang="en-US"/>
+          </a:p>
+        </c:txPr>
+        <c:crossAx val="2062576624"/>
+        <c:crosses val="autoZero"/>
+        <c:crossBetween val="between"/>
+      </c:valAx>
+      <c:spPr>
+        <a:noFill/>
+        <a:ln>
+          <a:noFill/>
+        </a:ln>
+        <a:effectLst/>
+      </c:spPr>
+    </c:plotArea>
+    <c:legend>
+      <c:legendPos val="b"/>
+      <c:overlay val="0"/>
+      <c:spPr>
+        <a:noFill/>
+        <a:ln>
+          <a:noFill/>
+        </a:ln>
+        <a:effectLst/>
+      </c:spPr>
+      <c:txPr>
+        <a:bodyPr rot="0" spcFirstLastPara="1" vertOverflow="ellipsis" vert="horz" wrap="square" anchor="ctr" anchorCtr="1"/>
+        <a:lstStyle/>
+        <a:p>
+          <a:pPr>
+            <a:defRPr sz="900" b="0" i="0" u="none" strike="noStrike" kern="1200" baseline="0">
+              <a:solidFill>
+                <a:schemeClr val="tx1">
+                  <a:lumMod val="65000"/>
+                  <a:lumOff val="35000"/>
+                </a:schemeClr>
+              </a:solidFill>
+              <a:latin typeface="+mn-lt"/>
+              <a:ea typeface="+mn-ea"/>
+              <a:cs typeface="+mn-cs"/>
+            </a:defRPr>
+          </a:pPr>
+          <a:endParaRPr lang="en-US"/>
+        </a:p>
+      </c:txPr>
+    </c:legend>
+    <c:plotVisOnly val="1"/>
+    <c:dispBlanksAs val="gap"/>
+    <c:extLst>
+      <c:ext xmlns:c16r3="http://schemas.microsoft.com/office/drawing/2017/03/chart" uri="{56B9EC1D-385E-4148-901F-78D8002777C0}">
+        <c16r3:dataDisplayOptions16>
+          <c16r3:dispNaAsBlank val="1"/>
+        </c16r3:dataDisplayOptions16>
+      </c:ext>
+    </c:extLst>
+    <c:showDLblsOverMax val="0"/>
+  </c:chart>
+  <c:spPr>
+    <a:solidFill>
+      <a:schemeClr val="bg1"/>
+    </a:solidFill>
+    <a:ln w="9525" cap="flat" cmpd="sng" algn="ctr">
+      <a:solidFill>
+        <a:schemeClr val="tx1">
+          <a:lumMod val="15000"/>
+          <a:lumOff val="85000"/>
+        </a:schemeClr>
+      </a:solidFill>
+      <a:round/>
+    </a:ln>
+    <a:effectLst/>
+  </c:spPr>
+  <c:txPr>
+    <a:bodyPr/>
+    <a:lstStyle/>
+    <a:p>
+      <a:pPr>
+        <a:defRPr/>
+      </a:pPr>
+      <a:endParaRPr lang="en-US"/>
+    </a:p>
+  </c:txPr>
+  <c:externalData r:id="rId3">
+    <c:autoUpdate val="0"/>
+  </c:externalData>
+</c:chartSpace>
+</file>
+
+<file path=word/charts/colors1.xml><?xml version="1.0" encoding="utf-8"?>
+<cs:colorStyle xmlns:cs="http://schemas.microsoft.com/office/drawing/2012/chartStyle" xmlns:a="http://schemas.openxmlformats.org/drawingml/2006/main" meth="withinLinear" id="14">
+  <a:schemeClr val="accent1"/>
+</cs:colorStyle>
+</file>
+
+<file path=word/charts/style1.xml><?xml version="1.0" encoding="utf-8"?>
+<cs:chartStyle xmlns:cs="http://schemas.microsoft.com/office/drawing/2012/chartStyle" xmlns:a="http://schemas.openxmlformats.org/drawingml/2006/main" id="305">
+  <cs:axisTitle>
+    <cs:lnRef idx="0"/>
+    <cs:fillRef idx="0"/>
+    <cs:effectRef idx="0"/>
+    <cs:fontRef idx="minor">
+      <a:schemeClr val="tx1">
+        <a:lumMod val="65000"/>
+        <a:lumOff val="35000"/>
+      </a:schemeClr>
+    </cs:fontRef>
+    <cs:defRPr sz="900" kern="1200" cap="all"/>
+  </cs:axisTitle>
+  <cs:categoryAxis>
+    <cs:lnRef idx="0"/>
+    <cs:fillRef idx="0"/>
+    <cs:effectRef idx="0"/>
+    <cs:fontRef idx="minor">
+      <a:schemeClr val="tx1">
+        <a:lumMod val="65000"/>
+        <a:lumOff val="35000"/>
+      </a:schemeClr>
+    </cs:fontRef>
+    <cs:spPr>
+      <a:ln w="9525" cap="flat" cmpd="sng" algn="ctr">
+        <a:solidFill>
+          <a:schemeClr val="tx1">
+            <a:lumMod val="25000"/>
+            <a:lumOff val="75000"/>
+          </a:schemeClr>
+        </a:solidFill>
+        <a:round/>
+        <a:headEnd type="none" w="sm" len="sm"/>
+        <a:tailEnd type="none" w="sm" len="sm"/>
+      </a:ln>
+    </cs:spPr>
+    <cs:defRPr sz="900" kern="1200"/>
+  </cs:categoryAxis>
+  <cs:chartArea mods="allowNoFillOverride allowNoLineOverride">
+    <cs:lnRef idx="0"/>
+    <cs:fillRef idx="0"/>
+    <cs:effectRef idx="0"/>
+    <cs:fontRef idx="minor">
+      <a:schemeClr val="dk1"/>
+    </cs:fontRef>
+    <cs:spPr>
+      <a:solidFill>
+        <a:schemeClr val="bg1"/>
+      </a:solidFill>
+      <a:ln w="9525" cap="flat" cmpd="sng" algn="ctr">
+        <a:solidFill>
+          <a:schemeClr val="tx1">
+            <a:lumMod val="15000"/>
+            <a:lumOff val="85000"/>
+          </a:schemeClr>
+        </a:solidFill>
+        <a:round/>
+      </a:ln>
+    </cs:spPr>
+    <cs:defRPr sz="900" kern="1200"/>
+  </cs:chartArea>
+  <cs:dataLabel>
+    <cs:lnRef idx="0"/>
+    <cs:fillRef idx="0"/>
+    <cs:effectRef idx="0"/>
+    <cs:fontRef idx="minor">
+      <a:schemeClr val="tx1">
+        <a:lumMod val="75000"/>
+        <a:lumOff val="25000"/>
+      </a:schemeClr>
+    </cs:fontRef>
+    <cs:defRPr sz="900" kern="1200"/>
+  </cs:dataLabel>
+  <cs:dataLabelCallout>
+    <cs:lnRef idx="0"/>
+    <cs:fillRef idx="0"/>
+    <cs:effectRef idx="0"/>
+    <cs:fontRef idx="minor">
+      <a:schemeClr val="bg1"/>
+    </cs:fontRef>
+    <cs:spPr>
+      <a:solidFill>
+        <a:schemeClr val="tx1">
+          <a:lumMod val="50000"/>
+          <a:lumOff val="50000"/>
+        </a:schemeClr>
+      </a:solidFill>
+    </cs:spPr>
+    <cs:defRPr sz="900" kern="1200"/>
+    <cs:bodyPr rot="0" spcFirstLastPara="1" vertOverflow="clip" horzOverflow="clip" vert="horz" wrap="square" lIns="36576" tIns="18288" rIns="36576" bIns="18288" anchor="ctr" anchorCtr="1">
+      <a:spAutoFit/>
+    </cs:bodyPr>
+  </cs:dataLabelCallout>
+  <cs:dataPoint>
+    <cs:lnRef idx="0"/>
+    <cs:fillRef idx="0">
+      <cs:styleClr val="auto"/>
+    </cs:fillRef>
+    <cs:effectRef idx="0"/>
+    <cs:fontRef idx="minor">
+      <a:schemeClr val="tx1"/>
+    </cs:fontRef>
+    <cs:spPr>
+      <a:solidFill>
+        <a:schemeClr val="phClr">
+          <a:alpha val="70000"/>
+        </a:schemeClr>
+      </a:solidFill>
+    </cs:spPr>
+  </cs:dataPoint>
+  <cs:dataPoint3D>
+    <cs:lnRef idx="0"/>
+    <cs:fillRef idx="0">
+      <cs:styleClr val="auto"/>
+    </cs:fillRef>
+    <cs:effectRef idx="0"/>
+    <cs:fontRef idx="minor">
+      <a:schemeClr val="tx1"/>
+    </cs:fontRef>
+    <cs:spPr>
+      <a:solidFill>
+        <a:schemeClr val="phClr">
+          <a:alpha val="70000"/>
+        </a:schemeClr>
+      </a:solidFill>
+    </cs:spPr>
+  </cs:dataPoint3D>
+  <cs:dataPointLine>
+    <cs:lnRef idx="0">
+      <cs:styleClr val="auto"/>
+    </cs:lnRef>
+    <cs:fillRef idx="0"/>
+    <cs:effectRef idx="0"/>
+    <cs:fontRef idx="minor">
+      <a:schemeClr val="dk1"/>
+    </cs:fontRef>
+    <cs:spPr>
+      <a:ln w="28575" cap="rnd">
+        <a:solidFill>
+          <a:schemeClr val="phClr"/>
+        </a:solidFill>
+        <a:round/>
+      </a:ln>
+    </cs:spPr>
+  </cs:dataPointLine>
+  <cs:dataPointMarker>
+    <cs:lnRef idx="0">
+      <cs:styleClr val="auto"/>
+    </cs:lnRef>
+    <cs:fillRef idx="0">
+      <cs:styleClr val="auto"/>
+    </cs:fillRef>
+    <cs:effectRef idx="0"/>
+    <cs:fontRef idx="minor">
+      <a:schemeClr val="dk1"/>
+    </cs:fontRef>
+    <cs:spPr>
+      <a:gradFill>
+        <a:gsLst>
+          <a:gs pos="0">
+            <a:schemeClr val="phClr"/>
+          </a:gs>
+          <a:gs pos="46000">
+            <a:schemeClr val="phClr"/>
+          </a:gs>
+          <a:gs pos="100000">
+            <a:schemeClr val="phClr">
+              <a:lumMod val="20000"/>
+              <a:lumOff val="80000"/>
+              <a:alpha val="0"/>
+            </a:schemeClr>
+          </a:gs>
+        </a:gsLst>
+        <a:path path="circle">
+          <a:fillToRect l="50000" t="-80000" r="50000" b="180000"/>
+        </a:path>
+      </a:gradFill>
+      <a:ln w="9525" cap="flat" cmpd="sng" algn="ctr">
+        <a:solidFill>
+          <a:schemeClr val="phClr">
+            <a:shade val="95000"/>
+          </a:schemeClr>
+        </a:solidFill>
+        <a:round/>
+      </a:ln>
+    </cs:spPr>
+  </cs:dataPointMarker>
+  <cs:dataPointMarkerLayout symbol="circle" size="6"/>
+  <cs:dataPointWireframe>
+    <cs:lnRef idx="0">
+      <cs:styleClr val="auto"/>
+    </cs:lnRef>
+    <cs:fillRef idx="0"/>
+    <cs:effectRef idx="0"/>
+    <cs:fontRef idx="minor">
+      <a:schemeClr val="dk1"/>
+    </cs:fontRef>
+    <cs:spPr>
+      <a:ln w="9525" cap="rnd">
+        <a:solidFill>
+          <a:schemeClr val="phClr"/>
+        </a:solidFill>
+        <a:round/>
+      </a:ln>
+    </cs:spPr>
+  </cs:dataPointWireframe>
+  <cs:dataTable>
+    <cs:lnRef idx="0"/>
+    <cs:fillRef idx="0"/>
+    <cs:effectRef idx="0"/>
+    <cs:fontRef idx="minor">
+      <a:schemeClr val="tx1">
+        <a:lumMod val="65000"/>
+        <a:lumOff val="35000"/>
+      </a:schemeClr>
+    </cs:fontRef>
+    <cs:spPr>
+      <a:ln w="9525">
+        <a:solidFill>
+          <a:schemeClr val="tx1">
+            <a:lumMod val="15000"/>
+            <a:lumOff val="85000"/>
+          </a:schemeClr>
+        </a:solidFill>
+      </a:ln>
+    </cs:spPr>
+    <cs:defRPr sz="900" kern="1200"/>
+  </cs:dataTable>
+  <cs:downBar>
+    <cs:lnRef idx="0"/>
+    <cs:fillRef idx="0"/>
+    <cs:effectRef idx="0"/>
+    <cs:fontRef idx="minor">
+      <a:schemeClr val="dk1"/>
+    </cs:fontRef>
+    <cs:spPr>
+      <a:solidFill>
+        <a:schemeClr val="dk1">
+          <a:lumMod val="75000"/>
+          <a:lumOff val="25000"/>
+        </a:schemeClr>
+      </a:solidFill>
+      <a:ln w="9525">
+        <a:solidFill>
+          <a:schemeClr val="tx1">
+            <a:lumMod val="65000"/>
+            <a:lumOff val="35000"/>
+          </a:schemeClr>
+        </a:solidFill>
+      </a:ln>
+    </cs:spPr>
+  </cs:downBar>
+  <cs:dropLine>
+    <cs:lnRef idx="0"/>
+    <cs:fillRef idx="0"/>
+    <cs:effectRef idx="0"/>
+    <cs:fontRef idx="minor">
+      <a:schemeClr val="dk1"/>
+    </cs:fontRef>
+    <cs:spPr>
+      <a:ln w="9525">
+        <a:solidFill>
+          <a:schemeClr val="tx1">
+            <a:lumMod val="35000"/>
+            <a:lumOff val="65000"/>
+          </a:schemeClr>
+        </a:solidFill>
+      </a:ln>
+    </cs:spPr>
+  </cs:dropLine>
+  <cs:errorBar>
+    <cs:lnRef idx="0"/>
+    <cs:fillRef idx="0"/>
+    <cs:effectRef idx="0"/>
+    <cs:fontRef idx="minor">
+      <a:schemeClr val="dk1"/>
+    </cs:fontRef>
+    <cs:spPr>
+      <a:ln w="9525" cap="flat" cmpd="sng" algn="ctr">
+        <a:solidFill>
+          <a:schemeClr val="tx1">
+            <a:lumMod val="65000"/>
+            <a:lumOff val="35000"/>
+          </a:schemeClr>
+        </a:solidFill>
+        <a:round/>
+      </a:ln>
+    </cs:spPr>
+  </cs:errorBar>
+  <cs:floor>
+    <cs:lnRef idx="0"/>
+    <cs:fillRef idx="0"/>
+    <cs:effectRef idx="0"/>
+    <cs:fontRef idx="minor">
+      <a:schemeClr val="dk1"/>
+    </cs:fontRef>
+  </cs:floor>
+  <cs:gridlineMajor>
+    <cs:lnRef idx="0"/>
+    <cs:fillRef idx="0"/>
+    <cs:effectRef idx="0"/>
+    <cs:fontRef idx="minor">
+      <a:schemeClr val="dk1"/>
+    </cs:fontRef>
+    <cs:spPr>
+      <a:ln w="9525" cap="flat" cmpd="sng" algn="ctr">
+        <a:gradFill>
+          <a:gsLst>
+            <a:gs pos="0">
+              <a:schemeClr val="tx1">
+                <a:lumMod val="5000"/>
+                <a:lumOff val="95000"/>
+              </a:schemeClr>
+            </a:gs>
+            <a:gs pos="100000">
+              <a:schemeClr val="tx1">
+                <a:lumMod val="15000"/>
+                <a:lumOff val="85000"/>
+              </a:schemeClr>
+            </a:gs>
+          </a:gsLst>
+          <a:lin ang="5400000" scaled="0"/>
+        </a:gradFill>
+        <a:round/>
+      </a:ln>
+    </cs:spPr>
+  </cs:gridlineMajor>
+  <cs:gridlineMinor>
+    <cs:lnRef idx="0"/>
+    <cs:fillRef idx="0"/>
+    <cs:effectRef idx="0"/>
+    <cs:fontRef idx="minor">
+      <a:schemeClr val="dk1"/>
+    </cs:fontRef>
+    <cs:spPr>
+      <a:ln w="9525" cap="flat" cmpd="sng" algn="ctr">
+        <a:gradFill>
+          <a:gsLst>
+            <a:gs pos="0">
+              <a:schemeClr val="tx1">
+                <a:lumMod val="5000"/>
+                <a:lumOff val="95000"/>
+              </a:schemeClr>
+            </a:gs>
+            <a:gs pos="100000">
+              <a:schemeClr val="tx1">
+                <a:lumMod val="15000"/>
+                <a:lumOff val="85000"/>
+              </a:schemeClr>
+            </a:gs>
+          </a:gsLst>
+          <a:lin ang="5400000" scaled="0"/>
+        </a:gradFill>
+        <a:round/>
+      </a:ln>
+    </cs:spPr>
+  </cs:gridlineMinor>
+  <cs:hiLoLine>
+    <cs:lnRef idx="0"/>
+    <cs:fillRef idx="0"/>
+    <cs:effectRef idx="0"/>
+    <cs:fontRef idx="minor">
+      <a:schemeClr val="dk1"/>
+    </cs:fontRef>
+    <cs:spPr>
+      <a:ln w="9525">
+        <a:solidFill>
+          <a:schemeClr val="tx1">
+            <a:lumMod val="50000"/>
+            <a:lumOff val="50000"/>
+          </a:schemeClr>
+        </a:solidFill>
+      </a:ln>
+    </cs:spPr>
+  </cs:hiLoLine>
+  <cs:leaderLine>
+    <cs:lnRef idx="0"/>
+    <cs:fillRef idx="0"/>
+    <cs:effectRef idx="0"/>
+    <cs:fontRef idx="minor">
+      <a:schemeClr val="dk1"/>
+    </cs:fontRef>
+    <cs:spPr>
+      <a:ln w="9525">
+        <a:solidFill>
+          <a:schemeClr val="tx1">
+            <a:lumMod val="35000"/>
+            <a:lumOff val="65000"/>
+          </a:schemeClr>
+        </a:solidFill>
+      </a:ln>
+    </cs:spPr>
+  </cs:leaderLine>
+  <cs:legend>
+    <cs:lnRef idx="0"/>
+    <cs:fillRef idx="0"/>
+    <cs:effectRef idx="0"/>
+    <cs:fontRef idx="minor">
+      <a:schemeClr val="tx1">
+        <a:lumMod val="65000"/>
+        <a:lumOff val="35000"/>
+      </a:schemeClr>
+    </cs:fontRef>
+    <cs:defRPr sz="900" kern="1200"/>
+  </cs:legend>
+  <cs:plotArea mods="allowNoFillOverride allowNoLineOverride">
+    <cs:lnRef idx="0"/>
+    <cs:fillRef idx="0"/>
+    <cs:effectRef idx="0"/>
+    <cs:fontRef idx="minor">
+      <a:schemeClr val="dk1"/>
+    </cs:fontRef>
+  </cs:plotArea>
+  <cs:plotArea3D mods="allowNoFillOverride allowNoLineOverride">
+    <cs:lnRef idx="0"/>
+    <cs:fillRef idx="0"/>
+    <cs:effectRef idx="0"/>
+    <cs:fontRef idx="minor">
+      <a:schemeClr val="dk1"/>
+    </cs:fontRef>
+  </cs:plotArea3D>
+  <cs:seriesAxis>
+    <cs:lnRef idx="0"/>
+    <cs:fillRef idx="0"/>
+    <cs:effectRef idx="0"/>
+    <cs:fontRef idx="minor">
+      <a:schemeClr val="tx1">
+        <a:lumMod val="65000"/>
+        <a:lumOff val="35000"/>
+      </a:schemeClr>
+    </cs:fontRef>
+    <cs:spPr>
+      <a:ln w="9525" cap="flat" cmpd="sng" algn="ctr">
+        <a:solidFill>
+          <a:schemeClr val="tx1">
+            <a:lumMod val="15000"/>
+            <a:lumOff val="85000"/>
+          </a:schemeClr>
+        </a:solidFill>
+        <a:round/>
+        <a:headEnd type="none" w="sm" len="sm"/>
+        <a:tailEnd type="none" w="sm" len="sm"/>
+      </a:ln>
+    </cs:spPr>
+    <cs:defRPr sz="900" kern="1200"/>
+  </cs:seriesAxis>
+  <cs:seriesLine>
+    <cs:lnRef idx="0"/>
+    <cs:fillRef idx="0"/>
+    <cs:effectRef idx="0"/>
+    <cs:fontRef idx="minor">
+      <a:schemeClr val="dk1"/>
+    </cs:fontRef>
+    <cs:spPr>
+      <a:ln w="9525">
+        <a:solidFill>
+          <a:schemeClr val="tx1">
+            <a:lumMod val="35000"/>
+            <a:lumOff val="65000"/>
+          </a:schemeClr>
+        </a:solidFill>
+        <a:round/>
+      </a:ln>
+    </cs:spPr>
+  </cs:seriesLine>
+  <cs:title>
+    <cs:lnRef idx="0"/>
+    <cs:fillRef idx="0"/>
+    <cs:effectRef idx="0"/>
+    <cs:fontRef idx="minor">
+      <a:schemeClr val="tx1">
+        <a:lumMod val="65000"/>
+        <a:lumOff val="35000"/>
+      </a:schemeClr>
+    </cs:fontRef>
+    <cs:defRPr sz="1800" b="1" kern="1200" cap="all" spc="50" baseline="0"/>
+  </cs:title>
+  <cs:trendline>
+    <cs:lnRef idx="0">
+      <cs:styleClr val="auto"/>
+    </cs:lnRef>
+    <cs:fillRef idx="0"/>
+    <cs:effectRef idx="0"/>
+    <cs:fontRef idx="minor">
+      <a:schemeClr val="dk1"/>
+    </cs:fontRef>
+    <cs:spPr>
+      <a:ln w="9525" cap="rnd">
+        <a:solidFill>
+          <a:schemeClr val="phClr"/>
+        </a:solidFill>
+      </a:ln>
+    </cs:spPr>
+  </cs:trendline>
+  <cs:trendlineLabel>
+    <cs:lnRef idx="0"/>
+    <cs:fillRef idx="0"/>
+    <cs:effectRef idx="0"/>
+    <cs:fontRef idx="minor">
+      <a:schemeClr val="tx1">
+        <a:lumMod val="65000"/>
+        <a:lumOff val="35000"/>
+      </a:schemeClr>
+    </cs:fontRef>
+    <cs:defRPr sz="900" kern="1200"/>
+  </cs:trendlineLabel>
+  <cs:upBar>
+    <cs:lnRef idx="0"/>
+    <cs:fillRef idx="0"/>
+    <cs:effectRef idx="0"/>
+    <cs:fontRef idx="minor">
+      <a:schemeClr val="dk1"/>
+    </cs:fontRef>
+    <cs:spPr>
+      <a:solidFill>
+        <a:schemeClr val="lt1"/>
+      </a:solidFill>
+      <a:ln w="9525">
+        <a:solidFill>
+          <a:schemeClr val="tx1">
+            <a:lumMod val="65000"/>
+            <a:lumOff val="35000"/>
+          </a:schemeClr>
+        </a:solidFill>
+      </a:ln>
+    </cs:spPr>
+  </cs:upBar>
+  <cs:valueAxis>
+    <cs:lnRef idx="0"/>
+    <cs:fillRef idx="0"/>
+    <cs:effectRef idx="0"/>
+    <cs:fontRef idx="minor">
+      <a:schemeClr val="tx1">
+        <a:lumMod val="65000"/>
+        <a:lumOff val="35000"/>
+      </a:schemeClr>
+    </cs:fontRef>
+    <cs:defRPr sz="900" kern="1200"/>
+  </cs:valueAxis>
+  <cs:wall>
+    <cs:lnRef idx="0"/>
+    <cs:fillRef idx="0"/>
+    <cs:effectRef idx="0"/>
+    <cs:fontRef idx="minor">
+      <a:schemeClr val="dk1"/>
+    </cs:fontRef>
+  </cs:wall>
+</cs:chartStyle>
+</file>
+
 <file path=word/theme/theme1.xml><?xml version="1.0" encoding="utf-8"?>
 <a:theme xmlns:a="http://schemas.openxmlformats.org/drawingml/2006/main" name="Savon">
   <a:themeElements>
@@ -5333,7 +6471,7 @@
 </file>
 
 <file path=customXml/itemProps2.xml><?xml version="1.0" encoding="utf-8"?>
-<ds:datastoreItem xmlns:ds="http://schemas.openxmlformats.org/officeDocument/2006/customXml" ds:itemID="{E3FB7C1F-C90D-4EA1-88CA-4E614E7100D2}">
+<ds:datastoreItem xmlns:ds="http://schemas.openxmlformats.org/officeDocument/2006/customXml" ds:itemID="{174E50E3-B112-44C5-9A09-D3E60AEB758C}">
   <ds:schemaRefs>
     <ds:schemaRef ds:uri="http://schemas.openxmlformats.org/officeDocument/2006/bibliography"/>
   </ds:schemaRefs>

</xml_diff>